<commit_message>
update progress report with website link
</commit_message>
<xml_diff>
--- a/progressReportOBC_2.docx
+++ b/progressReportOBC_2.docx
@@ -139,6 +139,25 @@
           <w:rFonts w:ascii="Times New Roman" w:hAnsi="Times New Roman" w:cs="Times New Roman"/>
         </w:rPr>
       </w:pPr>
+      <w:r>
+        <w:rPr>
+          <w:rFonts w:ascii="Times New Roman" w:hAnsi="Times New Roman" w:cs="Times New Roman"/>
+          <w:i/>
+          <w:iCs/>
+        </w:rPr>
+        <w:t xml:space="preserve">Project website: </w:t>
+      </w:r>
+      <w:hyperlink r:id="rId4" w:history="1">
+        <w:r>
+          <w:rPr>
+            <w:rStyle w:val="Hyperlink"/>
+            <w:rFonts w:ascii="Times New Roman" w:hAnsi="Times New Roman" w:cs="Times New Roman"/>
+            <w:i/>
+            <w:iCs/>
+          </w:rPr>
+          <w:t>https://pdx-robotics.github.io/Robot-Arm/</w:t>
+        </w:r>
+      </w:hyperlink>
     </w:p>
     <w:p>
       <w:pPr>
@@ -216,7 +235,15 @@
         <w:rPr>
           <w:rFonts w:ascii="Times New Roman" w:hAnsi="Times New Roman" w:cs="Times New Roman"/>
         </w:rPr>
-        <w:t>arm that can draw and write from human user input. The project is currently being worked on by the</w:t>
+        <w:t xml:space="preserve">arm that can draw and write from human user input. The project </w:t>
+      </w:r>
+      <w:bookmarkStart w:id="0" w:name="_GoBack"/>
+      <w:bookmarkEnd w:id="0"/>
+      <w:r>
+        <w:rPr>
+          <w:rFonts w:ascii="Times New Roman" w:hAnsi="Times New Roman" w:cs="Times New Roman"/>
+        </w:rPr>
+        <w:t>is currently being worked on by the</w:t>
       </w:r>
     </w:p>
     <w:p>
@@ -519,8 +546,6 @@
         </w:rPr>
         <w:t xml:space="preserve"> in his research. Dr. Hunt said that he has never worked on the old protocol in his line of </w:t>
       </w:r>
-      <w:bookmarkStart w:id="0" w:name="_GoBack"/>
-      <w:bookmarkEnd w:id="0"/>
       <w:r>
         <w:rPr>
           <w:rFonts w:ascii="Times New Roman" w:hAnsi="Times New Roman" w:cs="Times New Roman"/>
@@ -630,7 +655,7 @@
           <w:rFonts w:ascii="Times New Roman" w:hAnsi="Times New Roman" w:cs="Times New Roman"/>
         </w:rPr>
       </w:pPr>
-      <w:hyperlink r:id="rId4" w:history="1">
+      <w:hyperlink r:id="rId5" w:history="1">
         <w:r>
           <w:rPr>
             <w:rStyle w:val="Hyperlink"/>
@@ -648,7 +673,7 @@
           <w:rFonts w:ascii="Times New Roman" w:hAnsi="Times New Roman" w:cs="Times New Roman"/>
         </w:rPr>
       </w:pPr>
-      <w:hyperlink r:id="rId5" w:history="1">
+      <w:hyperlink r:id="rId6" w:history="1">
         <w:r>
           <w:rPr>
             <w:rStyle w:val="Hyperlink"/>
@@ -709,7 +734,7 @@
                     </pic:cNvPicPr>
                   </pic:nvPicPr>
                   <pic:blipFill>
-                    <a:blip r:embed="rId6" cstate="print">
+                    <a:blip r:embed="rId7" cstate="print">
                       <a:extLst>
                         <a:ext uri="{28A0092B-C50C-407E-A947-70E740481C1C}">
                           <a14:useLocalDpi xmlns:a14="http://schemas.microsoft.com/office/drawing/2010/main" val="0"/>
@@ -774,7 +799,7 @@
                     </pic:cNvPicPr>
                   </pic:nvPicPr>
                   <pic:blipFill>
-                    <a:blip r:embed="rId7" cstate="print">
+                    <a:blip r:embed="rId8" cstate="print">
                       <a:extLst>
                         <a:ext uri="{28A0092B-C50C-407E-A947-70E740481C1C}">
                           <a14:useLocalDpi xmlns:a14="http://schemas.microsoft.com/office/drawing/2010/main" val="0"/>
@@ -828,7 +853,7 @@
                     </pic:cNvPicPr>
                   </pic:nvPicPr>
                   <pic:blipFill>
-                    <a:blip r:embed="rId8" cstate="print">
+                    <a:blip r:embed="rId9" cstate="print">
                       <a:extLst>
                         <a:ext uri="{28A0092B-C50C-407E-A947-70E740481C1C}">
                           <a14:useLocalDpi xmlns:a14="http://schemas.microsoft.com/office/drawing/2010/main" val="0"/>
@@ -883,7 +908,7 @@
                     </pic:cNvPicPr>
                   </pic:nvPicPr>
                   <pic:blipFill>
-                    <a:blip r:embed="rId9" cstate="print">
+                    <a:blip r:embed="rId10" cstate="print">
                       <a:extLst>
                         <a:ext uri="{28A0092B-C50C-407E-A947-70E740481C1C}">
                           <a14:useLocalDpi xmlns:a14="http://schemas.microsoft.com/office/drawing/2010/main" val="0"/>

</xml_diff>